<commit_message>
(t 29)zabezpieczenia systemu logowania (#15)
* HotFix Documentation

erd diagram

* tests aftermerge

* hotfix dump bazy

* exception of blocked user and locked, now i will implement that if user is select neverLogOut that i should log in his account automatically

* Now i just need to count numbers of bad passed passwods during login

* ready for test (T-29)

* i Think now it is really ready to test

* fix in constructor of exceptions

* login system tested

* now we need to implement sending a message

* create tab in user dashboard and complete method to send messages

* tab is added

* need to repair test optional null

* Test complete

* Wehuuuu all test passed - remember, dont deal with optionals

* now we should implement raports

* generateRapport method

* PDF generator now

* we need convert byte array to file

* time for comments

* complete taks - i hope

* fixxed

* admin bug fixxed

* time to merge
</commit_message>
<xml_diff>
--- a/documentation/Specyfikacja - Zespolowe.docx
+++ b/documentation/Specyfikacja - Zespolowe.docx
@@ -334,14 +334,7 @@
           <w:sz w:val="24"/>
           <w:szCs w:val="24"/>
         </w:rPr>
-        <w:t>Moduł główny zawierać będzie w sobie widoki planów projektowych,</w:t>
-      </w:r>
-      <w:r>
-        <w:rPr>
-          <w:sz w:val="24"/>
-          <w:szCs w:val="24"/>
-        </w:rPr>
-        <w:t xml:space="preserve"> użytkowników pracujących nad danym projektem, chat, oraz zadania we wszystkich fazach ich wykonywania.</w:t>
+        <w:t>Moduł główny zawierać będzie w sobie widoki planów projektowych, użytkowników pracujących nad danym projektem, chat, oraz zadania we wszystkich fazach ich wykonywania.</w:t>
       </w:r>
     </w:p>
     <w:p>
@@ -536,8 +529,6 @@
           <w:szCs w:val="24"/>
         </w:rPr>
       </w:pPr>
-      <w:bookmarkStart w:id="0" w:name="_GoBack"/>
-      <w:bookmarkEnd w:id="0"/>
     </w:p>
     <w:p>
       <w:pPr>
@@ -599,14 +590,7 @@
           <w:sz w:val="24"/>
           <w:szCs w:val="24"/>
         </w:rPr>
-        <w:t>administrator s</w:t>
-      </w:r>
-      <w:r>
-        <w:rPr>
-          <w:sz w:val="24"/>
-          <w:szCs w:val="24"/>
-        </w:rPr>
-        <w:t>ystemu,</w:t>
+        <w:t>administrator systemu,</w:t>
       </w:r>
     </w:p>
     <w:p>
@@ -768,14 +752,7 @@
           <w:sz w:val="24"/>
           <w:szCs w:val="24"/>
         </w:rPr>
-        <w:t>Utworzenie aplikacji do zarządzania zadaniami. Pracownicy będą podzieleni na zespoły, będą posiadać swojego kierownika. Pracownicy będą mogli ustalać status prac nad swoim zadaniem, wybierać dla siebie zadania, dodawać nowe. Kierownik natomiast będzie miał</w:t>
-      </w:r>
-      <w:r>
-        <w:rPr>
-          <w:sz w:val="24"/>
-          <w:szCs w:val="24"/>
-        </w:rPr>
-        <w:t xml:space="preserve"> uprawnienia do akceptacji zmian, dodawania, usuwania, zmian statusów zadań. Ponadto będzie mógł generować dokumentację (w formacie .PDF), która będzie przedstawiała stan pracy nad zadaniami w danym zespole. </w:t>
+        <w:t xml:space="preserve">Utworzenie aplikacji do zarządzania zadaniami. Pracownicy będą podzieleni na zespoły, będą posiadać swojego kierownika. Pracownicy będą mogli ustalać status prac nad swoim zadaniem, wybierać dla siebie zadania, dodawać nowe. Kierownik natomiast będzie miał uprawnienia do akceptacji zmian, dodawania, usuwania, zmian statusów zadań. Ponadto będzie mógł generować dokumentację (w formacie .PDF), która będzie przedstawiała stan pracy nad zadaniami w danym zespole. </w:t>
       </w:r>
       <w:r>
         <w:rPr>
@@ -790,14 +767,7 @@
           <w:szCs w:val="24"/>
         </w:rPr>
         <w:tab/>
-        <w:t xml:space="preserve">Administrator będzie odpowiadał za akceptację </w:t>
-      </w:r>
-      <w:r>
-        <w:rPr>
-          <w:sz w:val="24"/>
-          <w:szCs w:val="24"/>
-        </w:rPr>
-        <w:t>rejestracji, zmian danych, aktywację kont nowych użytkowników.</w:t>
+        <w:t>Administrator będzie odpowiadał za akceptację rejestracji, zmian danych, aktywację kont nowych użytkowników.</w:t>
       </w:r>
       <w:r>
         <w:rPr>
@@ -812,14 +782,7 @@
           <w:szCs w:val="24"/>
         </w:rPr>
         <w:tab/>
-        <w:t>Klient będzie mógł generować raport prac nad projektem (raport prac z postępem zadań), z przydzielonego mu zespołu w wersji okrojonej, tj. pozbawionej informacji nt. danych pracowników. Dodatk</w:t>
-      </w:r>
-      <w:r>
-        <w:rPr>
-          <w:sz w:val="24"/>
-          <w:szCs w:val="24"/>
-        </w:rPr>
-        <w:t>owo, będzie on mógł proponować zmiany do projektu (dodawanie nowych zadań), które będą wymagały rozmowy z kierownikiem zespołu i jego akceptacji.</w:t>
+        <w:t>Klient będzie mógł generować raport prac nad projektem (raport prac z postępem zadań), z przydzielonego mu zespołu w wersji okrojonej, tj. pozbawionej informacji nt. danych pracowników. Dodatkowo, będzie on mógł proponować zmiany do projektu (dodawanie nowych zadań), które będą wymagały rozmowy z kierownikiem zespołu i jego akceptacji.</w:t>
       </w:r>
     </w:p>
     <w:p>
@@ -944,7 +907,6 @@
           <w:sz w:val="36"/>
           <w:szCs w:val="36"/>
         </w:rPr>
-        <w:lastRenderedPageBreak/>
         <w:t>Opis Interesariuszy Projektu:</w:t>
       </w:r>
     </w:p>
@@ -1024,14 +986,7 @@
           <w:sz w:val="24"/>
           <w:szCs w:val="24"/>
         </w:rPr>
-        <w:t>Kadra Kierownicza</w:t>
-      </w:r>
-      <w:r>
-        <w:rPr>
-          <w:sz w:val="24"/>
-          <w:szCs w:val="24"/>
-        </w:rPr>
-        <w:t xml:space="preserve"> (</w:t>
+        <w:t>Kadra Kierownicza (</w:t>
       </w:r>
       <w:proofErr w:type="spellStart"/>
       <w:r>
@@ -1587,8 +1542,8 @@
           <w:szCs w:val="36"/>
         </w:rPr>
       </w:pPr>
-      <w:bookmarkStart w:id="1" w:name="_xs0wu5xppkv0" w:colFirst="0" w:colLast="0"/>
-      <w:bookmarkEnd w:id="1"/>
+      <w:bookmarkStart w:id="0" w:name="_xs0wu5xppkv0" w:colFirst="0" w:colLast="0"/>
+      <w:bookmarkEnd w:id="0"/>
       <w:r>
         <w:rPr>
           <w:b/>
@@ -1653,10 +1608,7 @@
       </w:r>
       <w:proofErr w:type="spellEnd"/>
       <w:r>
-        <w:t xml:space="preserve"> w ce</w:t>
-      </w:r>
-      <w:r>
-        <w:t>lu wymiany poglądów na temat projektu,</w:t>
+        <w:t xml:space="preserve"> w celu wymiany poglądów na temat projektu,</w:t>
       </w:r>
     </w:p>
     <w:p>
@@ -1692,10 +1644,7 @@
         <w:contextualSpacing/>
       </w:pPr>
       <w:r>
-        <w:t>autentykacja uż</w:t>
-      </w:r>
-      <w:r>
-        <w:t>ytkowników w procesie rejestracji poprzez adres email ,</w:t>
+        <w:t>autentykacja użytkowników w procesie rejestracji poprzez adres email ,</w:t>
       </w:r>
     </w:p>
     <w:p>
@@ -1798,14 +1747,7 @@
           <w:sz w:val="24"/>
           <w:szCs w:val="24"/>
         </w:rPr>
-        <w:t>, z scentralizowanym po</w:t>
-      </w:r>
-      <w:r>
-        <w:rPr>
-          <w:sz w:val="24"/>
-          <w:szCs w:val="24"/>
-        </w:rPr>
-        <w:t xml:space="preserve">łączeniem za pomocą biblioteki JPA lub </w:t>
+        <w:t xml:space="preserve">, z scentralizowanym połączeniem za pomocą biblioteki JPA lub </w:t>
       </w:r>
       <w:proofErr w:type="spellStart"/>
       <w:r>
@@ -1930,490 +1872,461 @@
           <w:szCs w:val="36"/>
         </w:rPr>
         <w:lastRenderedPageBreak/>
-        <w:t>Raporty, typy oraz prawa dla grup do ich ge</w:t>
-      </w:r>
+        <w:t>Raporty, typy oraz prawa dla grup do ich generowania</w:t>
+      </w:r>
+    </w:p>
+    <w:p>
+      <w:pPr>
+        <w:rPr>
+          <w:color w:val="FF0000"/>
+          <w:sz w:val="24"/>
+          <w:szCs w:val="24"/>
+        </w:rPr>
+      </w:pPr>
+    </w:p>
+    <w:p>
+      <w:pPr>
+        <w:ind w:firstLine="720"/>
+        <w:jc w:val="both"/>
+        <w:rPr>
+          <w:sz w:val="24"/>
+          <w:szCs w:val="24"/>
+        </w:rPr>
+      </w:pPr>
+      <w:r>
+        <w:rPr>
+          <w:sz w:val="24"/>
+          <w:szCs w:val="24"/>
+        </w:rPr>
+        <w:t>Raporty będą generowane w formacie .PDF, będą zawierać wykresy słupkowe (w formacie procentowym) opisujące przebieg prac nad zadaniami, oraz w konkluzji nad całym projektem.</w:t>
+      </w:r>
+      <w:r>
+        <w:rPr>
+          <w:sz w:val="24"/>
+          <w:szCs w:val="24"/>
+        </w:rPr>
+        <w:br/>
+      </w:r>
+      <w:r>
+        <w:rPr>
+          <w:sz w:val="24"/>
+          <w:szCs w:val="24"/>
+        </w:rPr>
+        <w:br/>
+        <w:t>Raporty będą różnić się w zależności od użytkownika systemu, który je wygeneruje.</w:t>
+      </w:r>
+      <w:r>
+        <w:rPr>
+          <w:sz w:val="24"/>
+          <w:szCs w:val="24"/>
+        </w:rPr>
+        <w:br/>
+      </w:r>
+      <w:r>
+        <w:rPr>
+          <w:sz w:val="24"/>
+          <w:szCs w:val="24"/>
+        </w:rPr>
+        <w:br/>
+        <w:t>Kierownicy:</w:t>
+      </w:r>
+    </w:p>
+    <w:p>
+      <w:pPr>
+        <w:numPr>
+          <w:ilvl w:val="0"/>
+          <w:numId w:val="13"/>
+        </w:numPr>
+        <w:contextualSpacing/>
+        <w:jc w:val="both"/>
+        <w:rPr>
+          <w:sz w:val="24"/>
+          <w:szCs w:val="24"/>
+        </w:rPr>
+      </w:pPr>
+      <w:r>
+        <w:rPr>
+          <w:sz w:val="24"/>
+          <w:szCs w:val="24"/>
+        </w:rPr>
+        <w:t>data, specyfikacja projektu, skład zespołu, dane kontaktowe do  klienta,</w:t>
+      </w:r>
+    </w:p>
+    <w:p>
+      <w:pPr>
+        <w:numPr>
+          <w:ilvl w:val="0"/>
+          <w:numId w:val="13"/>
+        </w:numPr>
+        <w:contextualSpacing/>
+        <w:jc w:val="both"/>
+        <w:rPr>
+          <w:sz w:val="24"/>
+          <w:szCs w:val="24"/>
+        </w:rPr>
+      </w:pPr>
+      <w:r>
+        <w:rPr>
+          <w:sz w:val="24"/>
+          <w:szCs w:val="24"/>
+        </w:rPr>
+        <w:t>raporty będą miały podstawowe dane pracowników,</w:t>
+      </w:r>
+    </w:p>
+    <w:p>
+      <w:pPr>
+        <w:numPr>
+          <w:ilvl w:val="0"/>
+          <w:numId w:val="13"/>
+        </w:numPr>
+        <w:contextualSpacing/>
+        <w:jc w:val="both"/>
+        <w:rPr>
+          <w:sz w:val="24"/>
+          <w:szCs w:val="24"/>
+        </w:rPr>
+      </w:pPr>
+      <w:r>
+        <w:rPr>
+          <w:sz w:val="24"/>
+          <w:szCs w:val="24"/>
+        </w:rPr>
+        <w:t>zadania będą miały informacje o przydzielonych pracownikach,</w:t>
+      </w:r>
+    </w:p>
+    <w:p>
+      <w:pPr>
+        <w:numPr>
+          <w:ilvl w:val="0"/>
+          <w:numId w:val="13"/>
+        </w:numPr>
+        <w:contextualSpacing/>
+        <w:jc w:val="both"/>
+        <w:rPr>
+          <w:sz w:val="24"/>
+          <w:szCs w:val="24"/>
+        </w:rPr>
+      </w:pPr>
+      <w:r>
+        <w:rPr>
+          <w:sz w:val="24"/>
+          <w:szCs w:val="24"/>
+        </w:rPr>
+        <w:t>procentowy stan wykonania zadań,</w:t>
+      </w:r>
+    </w:p>
+    <w:p>
+      <w:pPr>
+        <w:numPr>
+          <w:ilvl w:val="0"/>
+          <w:numId w:val="13"/>
+        </w:numPr>
+        <w:contextualSpacing/>
+        <w:jc w:val="both"/>
+        <w:rPr>
+          <w:sz w:val="24"/>
+          <w:szCs w:val="24"/>
+        </w:rPr>
+      </w:pPr>
+      <w:r>
+        <w:rPr>
+          <w:sz w:val="24"/>
+          <w:szCs w:val="24"/>
+        </w:rPr>
+        <w:t>procentowy stan wykonania projektu,</w:t>
+      </w:r>
+    </w:p>
+    <w:p>
+      <w:pPr>
+        <w:numPr>
+          <w:ilvl w:val="0"/>
+          <w:numId w:val="13"/>
+        </w:numPr>
+        <w:contextualSpacing/>
+        <w:jc w:val="both"/>
+        <w:rPr>
+          <w:sz w:val="24"/>
+          <w:szCs w:val="24"/>
+        </w:rPr>
+      </w:pPr>
+      <w:r>
+        <w:rPr>
+          <w:sz w:val="24"/>
+          <w:szCs w:val="24"/>
+        </w:rPr>
+        <w:t xml:space="preserve">status zadań wykonanych, niewykonanych z ilością czasu nań poświęconego (z informacjami z jakiego powodu zadanie nie zostało wykonane, kto je wykonywał </w:t>
+      </w:r>
+      <w:proofErr w:type="spellStart"/>
+      <w:r>
+        <w:rPr>
+          <w:sz w:val="24"/>
+          <w:szCs w:val="24"/>
+        </w:rPr>
+        <w:t>etc</w:t>
+      </w:r>
+      <w:proofErr w:type="spellEnd"/>
+      <w:r>
+        <w:rPr>
+          <w:sz w:val="24"/>
+          <w:szCs w:val="24"/>
+        </w:rPr>
+        <w:t>),</w:t>
+      </w:r>
+    </w:p>
+    <w:p>
+      <w:pPr>
+        <w:jc w:val="both"/>
+        <w:rPr>
+          <w:sz w:val="24"/>
+          <w:szCs w:val="24"/>
+        </w:rPr>
+      </w:pPr>
+      <w:r>
+        <w:rPr>
+          <w:sz w:val="24"/>
+          <w:szCs w:val="24"/>
+        </w:rPr>
+        <w:br/>
+        <w:t>Pracownicy (członkowie zespołu):</w:t>
+      </w:r>
+    </w:p>
+    <w:p>
+      <w:pPr>
+        <w:numPr>
+          <w:ilvl w:val="0"/>
+          <w:numId w:val="1"/>
+        </w:numPr>
+        <w:ind w:left="1417"/>
+        <w:contextualSpacing/>
+        <w:jc w:val="both"/>
+        <w:rPr>
+          <w:sz w:val="24"/>
+          <w:szCs w:val="24"/>
+        </w:rPr>
+      </w:pPr>
+      <w:r>
+        <w:rPr>
+          <w:sz w:val="24"/>
+          <w:szCs w:val="24"/>
+        </w:rPr>
+        <w:t>data, specyfikacja projektu, skład zespołu,</w:t>
+      </w:r>
+    </w:p>
+    <w:p>
+      <w:pPr>
+        <w:numPr>
+          <w:ilvl w:val="0"/>
+          <w:numId w:val="1"/>
+        </w:numPr>
+        <w:ind w:left="1417"/>
+        <w:contextualSpacing/>
+        <w:jc w:val="both"/>
+        <w:rPr>
+          <w:sz w:val="24"/>
+          <w:szCs w:val="24"/>
+        </w:rPr>
+      </w:pPr>
+      <w:r>
+        <w:rPr>
+          <w:sz w:val="24"/>
+          <w:szCs w:val="24"/>
+        </w:rPr>
+        <w:t>procentowy stan wykonania zadań,</w:t>
+      </w:r>
+    </w:p>
+    <w:p>
+      <w:pPr>
+        <w:numPr>
+          <w:ilvl w:val="0"/>
+          <w:numId w:val="1"/>
+        </w:numPr>
+        <w:ind w:left="1417"/>
+        <w:contextualSpacing/>
+        <w:jc w:val="both"/>
+        <w:rPr>
+          <w:sz w:val="24"/>
+          <w:szCs w:val="24"/>
+        </w:rPr>
+      </w:pPr>
+      <w:r>
+        <w:rPr>
+          <w:sz w:val="24"/>
+          <w:szCs w:val="24"/>
+        </w:rPr>
+        <w:t>procentowy stan wykonania projektu,</w:t>
+      </w:r>
+    </w:p>
+    <w:p>
+      <w:pPr>
+        <w:numPr>
+          <w:ilvl w:val="0"/>
+          <w:numId w:val="1"/>
+        </w:numPr>
+        <w:ind w:left="1417"/>
+        <w:contextualSpacing/>
+        <w:jc w:val="both"/>
+        <w:rPr>
+          <w:sz w:val="24"/>
+          <w:szCs w:val="24"/>
+        </w:rPr>
+      </w:pPr>
+      <w:r>
+        <w:rPr>
+          <w:sz w:val="24"/>
+          <w:szCs w:val="24"/>
+        </w:rPr>
+        <w:t>status zadań wykonanych, niewykonanych z ilością czasu nań poświęconego,</w:t>
+      </w:r>
+    </w:p>
+    <w:p>
+      <w:pPr>
+        <w:jc w:val="both"/>
+        <w:rPr>
+          <w:sz w:val="24"/>
+          <w:szCs w:val="24"/>
+        </w:rPr>
+      </w:pPr>
+    </w:p>
+    <w:p>
+      <w:pPr>
+        <w:jc w:val="both"/>
+        <w:rPr>
+          <w:sz w:val="24"/>
+          <w:szCs w:val="24"/>
+        </w:rPr>
+      </w:pPr>
+      <w:r>
+        <w:rPr>
+          <w:sz w:val="24"/>
+          <w:szCs w:val="24"/>
+        </w:rPr>
+        <w:t>Klienci</w:t>
+      </w:r>
+    </w:p>
+    <w:p>
+      <w:pPr>
+        <w:numPr>
+          <w:ilvl w:val="0"/>
+          <w:numId w:val="1"/>
+        </w:numPr>
+        <w:ind w:left="1417"/>
+        <w:contextualSpacing/>
+        <w:jc w:val="both"/>
+        <w:rPr>
+          <w:sz w:val="24"/>
+          <w:szCs w:val="24"/>
+        </w:rPr>
+      </w:pPr>
+      <w:r>
+        <w:rPr>
+          <w:sz w:val="24"/>
+          <w:szCs w:val="24"/>
+        </w:rPr>
+        <w:t>data, specyfikacja projektu, dane kontaktowe do kierownika zespołu,:</w:t>
+      </w:r>
+    </w:p>
+    <w:p>
+      <w:pPr>
+        <w:numPr>
+          <w:ilvl w:val="0"/>
+          <w:numId w:val="1"/>
+        </w:numPr>
+        <w:ind w:left="1417"/>
+        <w:contextualSpacing/>
+        <w:jc w:val="both"/>
+        <w:rPr>
+          <w:sz w:val="24"/>
+          <w:szCs w:val="24"/>
+        </w:rPr>
+      </w:pPr>
+      <w:r>
+        <w:rPr>
+          <w:sz w:val="24"/>
+          <w:szCs w:val="24"/>
+        </w:rPr>
+        <w:t>procentowy stan wykonania zadań,</w:t>
+      </w:r>
+    </w:p>
+    <w:p>
+      <w:pPr>
+        <w:numPr>
+          <w:ilvl w:val="0"/>
+          <w:numId w:val="1"/>
+        </w:numPr>
+        <w:ind w:left="1417"/>
+        <w:contextualSpacing/>
+        <w:jc w:val="both"/>
+        <w:rPr>
+          <w:sz w:val="24"/>
+          <w:szCs w:val="24"/>
+        </w:rPr>
+      </w:pPr>
+      <w:r>
+        <w:rPr>
+          <w:sz w:val="24"/>
+          <w:szCs w:val="24"/>
+        </w:rPr>
+        <w:t>procentowy stan wykonania projektu,</w:t>
+      </w:r>
+    </w:p>
+    <w:p>
+      <w:pPr>
+        <w:numPr>
+          <w:ilvl w:val="0"/>
+          <w:numId w:val="1"/>
+        </w:numPr>
+        <w:ind w:left="1417"/>
+        <w:contextualSpacing/>
+        <w:jc w:val="both"/>
+        <w:rPr>
+          <w:sz w:val="24"/>
+          <w:szCs w:val="24"/>
+        </w:rPr>
+      </w:pPr>
+      <w:r>
+        <w:rPr>
+          <w:sz w:val="24"/>
+          <w:szCs w:val="24"/>
+        </w:rPr>
+        <w:t>status zadań wykonanych, niewykonanych z ilością czasu nań poświęconego,</w:t>
+      </w:r>
+      <w:r>
+        <w:rPr>
+          <w:sz w:val="24"/>
+          <w:szCs w:val="24"/>
+        </w:rPr>
+        <w:br/>
+      </w:r>
+    </w:p>
+    <w:p>
+      <w:pPr>
+        <w:rPr>
+          <w:sz w:val="24"/>
+          <w:szCs w:val="24"/>
+        </w:rPr>
+      </w:pPr>
+      <w:r>
+        <w:br w:type="page"/>
+      </w:r>
+    </w:p>
+    <w:p>
+      <w:pPr>
+        <w:numPr>
+          <w:ilvl w:val="0"/>
+          <w:numId w:val="10"/>
+        </w:numPr>
+        <w:contextualSpacing/>
+        <w:jc w:val="center"/>
+        <w:rPr>
+          <w:b/>
+        </w:rPr>
+      </w:pPr>
       <w:r>
         <w:rPr>
           <w:b/>
           <w:sz w:val="36"/>
           <w:szCs w:val="36"/>
         </w:rPr>
-        <w:t>nerowania</w:t>
-      </w:r>
-    </w:p>
-    <w:p>
-      <w:pPr>
-        <w:rPr>
-          <w:color w:val="FF0000"/>
-          <w:sz w:val="24"/>
-          <w:szCs w:val="24"/>
-        </w:rPr>
-      </w:pPr>
-    </w:p>
-    <w:p>
-      <w:pPr>
-        <w:ind w:firstLine="720"/>
-        <w:jc w:val="both"/>
-        <w:rPr>
-          <w:sz w:val="24"/>
-          <w:szCs w:val="24"/>
-        </w:rPr>
-      </w:pPr>
-      <w:r>
-        <w:rPr>
-          <w:sz w:val="24"/>
-          <w:szCs w:val="24"/>
-        </w:rPr>
-        <w:t>Raporty będą generowane w formacie .PDF, będą zawierać wykresy słupkowe (w formacie procentowym) opisujące przebieg prac nad zadaniami, oraz w konkluzji nad całym projektem.</w:t>
-      </w:r>
-      <w:r>
-        <w:rPr>
-          <w:sz w:val="24"/>
-          <w:szCs w:val="24"/>
-        </w:rPr>
-        <w:br/>
-      </w:r>
-      <w:r>
-        <w:rPr>
-          <w:sz w:val="24"/>
-          <w:szCs w:val="24"/>
-        </w:rPr>
-        <w:br/>
-        <w:t xml:space="preserve">Raporty będą różnić się w zależności od użytkownika systemu, który je </w:t>
-      </w:r>
-      <w:r>
-        <w:rPr>
-          <w:sz w:val="24"/>
-          <w:szCs w:val="24"/>
-        </w:rPr>
-        <w:t>wygeneruje.</w:t>
-      </w:r>
-      <w:r>
-        <w:rPr>
-          <w:sz w:val="24"/>
-          <w:szCs w:val="24"/>
-        </w:rPr>
-        <w:br/>
-      </w:r>
-      <w:r>
-        <w:rPr>
-          <w:sz w:val="24"/>
-          <w:szCs w:val="24"/>
-        </w:rPr>
-        <w:br/>
-        <w:t>Kierownicy:</w:t>
-      </w:r>
-    </w:p>
-    <w:p>
-      <w:pPr>
-        <w:numPr>
-          <w:ilvl w:val="0"/>
-          <w:numId w:val="13"/>
-        </w:numPr>
-        <w:contextualSpacing/>
-        <w:jc w:val="both"/>
-        <w:rPr>
-          <w:sz w:val="24"/>
-          <w:szCs w:val="24"/>
-        </w:rPr>
-      </w:pPr>
-      <w:r>
-        <w:rPr>
-          <w:sz w:val="24"/>
-          <w:szCs w:val="24"/>
-        </w:rPr>
-        <w:t>data, specyfikacja projektu, skład zespołu, dane kontaktowe do  klienta,</w:t>
-      </w:r>
-    </w:p>
-    <w:p>
-      <w:pPr>
-        <w:numPr>
-          <w:ilvl w:val="0"/>
-          <w:numId w:val="13"/>
-        </w:numPr>
-        <w:contextualSpacing/>
-        <w:jc w:val="both"/>
-        <w:rPr>
-          <w:sz w:val="24"/>
-          <w:szCs w:val="24"/>
-        </w:rPr>
-      </w:pPr>
-      <w:r>
-        <w:rPr>
-          <w:sz w:val="24"/>
-          <w:szCs w:val="24"/>
-        </w:rPr>
-        <w:t>raporty będą miały podstawowe dane pracowników,</w:t>
-      </w:r>
-    </w:p>
-    <w:p>
-      <w:pPr>
-        <w:numPr>
-          <w:ilvl w:val="0"/>
-          <w:numId w:val="13"/>
-        </w:numPr>
-        <w:contextualSpacing/>
-        <w:jc w:val="both"/>
-        <w:rPr>
-          <w:sz w:val="24"/>
-          <w:szCs w:val="24"/>
-        </w:rPr>
-      </w:pPr>
-      <w:r>
-        <w:rPr>
-          <w:sz w:val="24"/>
-          <w:szCs w:val="24"/>
-        </w:rPr>
-        <w:t>zadania będą miały informacje o przydzielonych pracownikach,</w:t>
-      </w:r>
-    </w:p>
-    <w:p>
-      <w:pPr>
-        <w:numPr>
-          <w:ilvl w:val="0"/>
-          <w:numId w:val="13"/>
-        </w:numPr>
-        <w:contextualSpacing/>
-        <w:jc w:val="both"/>
-        <w:rPr>
-          <w:sz w:val="24"/>
-          <w:szCs w:val="24"/>
-        </w:rPr>
-      </w:pPr>
-      <w:r>
-        <w:rPr>
-          <w:sz w:val="24"/>
-          <w:szCs w:val="24"/>
-        </w:rPr>
-        <w:t>procentowy stan wykonania zadań,</w:t>
-      </w:r>
-    </w:p>
-    <w:p>
-      <w:pPr>
-        <w:numPr>
-          <w:ilvl w:val="0"/>
-          <w:numId w:val="13"/>
-        </w:numPr>
-        <w:contextualSpacing/>
-        <w:jc w:val="both"/>
-        <w:rPr>
-          <w:sz w:val="24"/>
-          <w:szCs w:val="24"/>
-        </w:rPr>
-      </w:pPr>
-      <w:r>
-        <w:rPr>
-          <w:sz w:val="24"/>
-          <w:szCs w:val="24"/>
-        </w:rPr>
-        <w:t>procentowy stan wykonania projektu,</w:t>
-      </w:r>
-    </w:p>
-    <w:p>
-      <w:pPr>
-        <w:numPr>
-          <w:ilvl w:val="0"/>
-          <w:numId w:val="13"/>
-        </w:numPr>
-        <w:contextualSpacing/>
-        <w:jc w:val="both"/>
-        <w:rPr>
-          <w:sz w:val="24"/>
-          <w:szCs w:val="24"/>
-        </w:rPr>
-      </w:pPr>
-      <w:r>
-        <w:rPr>
-          <w:sz w:val="24"/>
-          <w:szCs w:val="24"/>
-        </w:rPr>
-        <w:t xml:space="preserve">status zadań wykonanych, niewykonanych z ilością czasu nań poświęconego (z informacjami z jakiego powodu zadanie nie zostało wykonane, kto je wykonywał </w:t>
-      </w:r>
-      <w:proofErr w:type="spellStart"/>
-      <w:r>
-        <w:rPr>
-          <w:sz w:val="24"/>
-          <w:szCs w:val="24"/>
-        </w:rPr>
-        <w:t>etc</w:t>
-      </w:r>
-      <w:proofErr w:type="spellEnd"/>
-      <w:r>
-        <w:rPr>
-          <w:sz w:val="24"/>
-          <w:szCs w:val="24"/>
-        </w:rPr>
-        <w:t>),</w:t>
-      </w:r>
-    </w:p>
-    <w:p>
-      <w:pPr>
-        <w:jc w:val="both"/>
-        <w:rPr>
-          <w:sz w:val="24"/>
-          <w:szCs w:val="24"/>
-        </w:rPr>
-      </w:pPr>
-      <w:r>
-        <w:rPr>
-          <w:sz w:val="24"/>
-          <w:szCs w:val="24"/>
-        </w:rPr>
-        <w:br/>
-        <w:t>Pracownicy (członkowie zespołu):</w:t>
-      </w:r>
-    </w:p>
-    <w:p>
-      <w:pPr>
-        <w:numPr>
-          <w:ilvl w:val="0"/>
-          <w:numId w:val="1"/>
-        </w:numPr>
-        <w:ind w:left="1417"/>
-        <w:contextualSpacing/>
-        <w:jc w:val="both"/>
-        <w:rPr>
-          <w:sz w:val="24"/>
-          <w:szCs w:val="24"/>
-        </w:rPr>
-      </w:pPr>
-      <w:r>
-        <w:rPr>
-          <w:sz w:val="24"/>
-          <w:szCs w:val="24"/>
-        </w:rPr>
-        <w:t>data, specyfikacja projektu,</w:t>
-      </w:r>
-      <w:r>
-        <w:rPr>
-          <w:sz w:val="24"/>
-          <w:szCs w:val="24"/>
-        </w:rPr>
-        <w:t xml:space="preserve"> skład zespołu,</w:t>
-      </w:r>
-    </w:p>
-    <w:p>
-      <w:pPr>
-        <w:numPr>
-          <w:ilvl w:val="0"/>
-          <w:numId w:val="1"/>
-        </w:numPr>
-        <w:ind w:left="1417"/>
-        <w:contextualSpacing/>
-        <w:jc w:val="both"/>
-        <w:rPr>
-          <w:sz w:val="24"/>
-          <w:szCs w:val="24"/>
-        </w:rPr>
-      </w:pPr>
-      <w:r>
-        <w:rPr>
-          <w:sz w:val="24"/>
-          <w:szCs w:val="24"/>
-        </w:rPr>
-        <w:t>procentowy stan wykonania zadań,</w:t>
-      </w:r>
-    </w:p>
-    <w:p>
-      <w:pPr>
-        <w:numPr>
-          <w:ilvl w:val="0"/>
-          <w:numId w:val="1"/>
-        </w:numPr>
-        <w:ind w:left="1417"/>
-        <w:contextualSpacing/>
-        <w:jc w:val="both"/>
-        <w:rPr>
-          <w:sz w:val="24"/>
-          <w:szCs w:val="24"/>
-        </w:rPr>
-      </w:pPr>
-      <w:r>
-        <w:rPr>
-          <w:sz w:val="24"/>
-          <w:szCs w:val="24"/>
-        </w:rPr>
-        <w:t>procentowy stan wykonania projektu,</w:t>
-      </w:r>
-    </w:p>
-    <w:p>
-      <w:pPr>
-        <w:numPr>
-          <w:ilvl w:val="0"/>
-          <w:numId w:val="1"/>
-        </w:numPr>
-        <w:ind w:left="1417"/>
-        <w:contextualSpacing/>
-        <w:jc w:val="both"/>
-        <w:rPr>
-          <w:sz w:val="24"/>
-          <w:szCs w:val="24"/>
-        </w:rPr>
-      </w:pPr>
-      <w:r>
-        <w:rPr>
-          <w:sz w:val="24"/>
-          <w:szCs w:val="24"/>
-        </w:rPr>
-        <w:t>status zadań wykonanych, niewykonanych z ilością czasu nań poświęconego,</w:t>
-      </w:r>
-    </w:p>
-    <w:p>
-      <w:pPr>
-        <w:jc w:val="both"/>
-        <w:rPr>
-          <w:sz w:val="24"/>
-          <w:szCs w:val="24"/>
-        </w:rPr>
-      </w:pPr>
-    </w:p>
-    <w:p>
-      <w:pPr>
-        <w:jc w:val="both"/>
-        <w:rPr>
-          <w:sz w:val="24"/>
-          <w:szCs w:val="24"/>
-        </w:rPr>
-      </w:pPr>
-      <w:r>
-        <w:rPr>
-          <w:sz w:val="24"/>
-          <w:szCs w:val="24"/>
-        </w:rPr>
-        <w:t>Klienci</w:t>
-      </w:r>
-    </w:p>
-    <w:p>
-      <w:pPr>
-        <w:numPr>
-          <w:ilvl w:val="0"/>
-          <w:numId w:val="1"/>
-        </w:numPr>
-        <w:ind w:left="1417"/>
-        <w:contextualSpacing/>
-        <w:jc w:val="both"/>
-        <w:rPr>
-          <w:sz w:val="24"/>
-          <w:szCs w:val="24"/>
-        </w:rPr>
-      </w:pPr>
-      <w:r>
-        <w:rPr>
-          <w:sz w:val="24"/>
-          <w:szCs w:val="24"/>
-        </w:rPr>
-        <w:t>data, specyfikacja projektu, dane kontaktowe do kierownika zespołu,:</w:t>
-      </w:r>
-    </w:p>
-    <w:p>
-      <w:pPr>
-        <w:numPr>
-          <w:ilvl w:val="0"/>
-          <w:numId w:val="1"/>
-        </w:numPr>
-        <w:ind w:left="1417"/>
-        <w:contextualSpacing/>
-        <w:jc w:val="both"/>
-        <w:rPr>
-          <w:sz w:val="24"/>
-          <w:szCs w:val="24"/>
-        </w:rPr>
-      </w:pPr>
-      <w:r>
-        <w:rPr>
-          <w:sz w:val="24"/>
-          <w:szCs w:val="24"/>
-        </w:rPr>
-        <w:t>procentowy stan wyko</w:t>
-      </w:r>
-      <w:r>
-        <w:rPr>
-          <w:sz w:val="24"/>
-          <w:szCs w:val="24"/>
-        </w:rPr>
-        <w:t>nania zadań,</w:t>
-      </w:r>
-    </w:p>
-    <w:p>
-      <w:pPr>
-        <w:numPr>
-          <w:ilvl w:val="0"/>
-          <w:numId w:val="1"/>
-        </w:numPr>
-        <w:ind w:left="1417"/>
-        <w:contextualSpacing/>
-        <w:jc w:val="both"/>
-        <w:rPr>
-          <w:sz w:val="24"/>
-          <w:szCs w:val="24"/>
-        </w:rPr>
-      </w:pPr>
-      <w:r>
-        <w:rPr>
-          <w:sz w:val="24"/>
-          <w:szCs w:val="24"/>
-        </w:rPr>
-        <w:t>procentowy stan wykonania projektu,</w:t>
-      </w:r>
-    </w:p>
-    <w:p>
-      <w:pPr>
-        <w:numPr>
-          <w:ilvl w:val="0"/>
-          <w:numId w:val="1"/>
-        </w:numPr>
-        <w:ind w:left="1417"/>
-        <w:contextualSpacing/>
-        <w:jc w:val="both"/>
-        <w:rPr>
-          <w:sz w:val="24"/>
-          <w:szCs w:val="24"/>
-        </w:rPr>
-      </w:pPr>
-      <w:r>
-        <w:rPr>
-          <w:sz w:val="24"/>
-          <w:szCs w:val="24"/>
-        </w:rPr>
-        <w:t>status zadań wykonanych, niewykonanych z ilością czasu nań poświęconego,</w:t>
-      </w:r>
-      <w:r>
-        <w:rPr>
-          <w:sz w:val="24"/>
-          <w:szCs w:val="24"/>
-        </w:rPr>
-        <w:br/>
-      </w:r>
-    </w:p>
-    <w:p>
-      <w:pPr>
-        <w:rPr>
-          <w:sz w:val="24"/>
-          <w:szCs w:val="24"/>
-        </w:rPr>
-      </w:pPr>
-      <w:r>
-        <w:br w:type="page"/>
-      </w:r>
-    </w:p>
-    <w:p>
-      <w:pPr>
-        <w:numPr>
-          <w:ilvl w:val="0"/>
-          <w:numId w:val="10"/>
-        </w:numPr>
-        <w:contextualSpacing/>
-        <w:jc w:val="center"/>
-        <w:rPr>
-          <w:b/>
-        </w:rPr>
-      </w:pPr>
-      <w:r>
-        <w:rPr>
-          <w:b/>
-          <w:sz w:val="36"/>
-          <w:szCs w:val="36"/>
-        </w:rPr>
         <w:lastRenderedPageBreak/>
         <w:t>Typy wymaganych dokumentów w projekcie oraz dostęp do nich</w:t>
       </w:r>
@@ -2446,21 +2359,7 @@
           <w:sz w:val="24"/>
           <w:szCs w:val="24"/>
         </w:rPr>
-        <w:t xml:space="preserve">(automatycznie) Przyjmując że projekt ma określony czas realizacji pod </w:t>
-      </w:r>
-      <w:r>
-        <w:rPr>
-          <w:sz w:val="24"/>
-          <w:szCs w:val="24"/>
-        </w:rPr>
-        <w:t>koniec wytworzonego projektu system umożliwia wygenerowanie raportu z danymi takimi jak (data rozpoczęcia - zakończenia, zespół wraz z podziałem członków na role jakie pełnili, czas jaki zajęła realizacja, wkład procentowy wykonanych zadań przez każdego cz</w:t>
-      </w:r>
-      <w:r>
-        <w:rPr>
-          <w:sz w:val="24"/>
-          <w:szCs w:val="24"/>
-        </w:rPr>
-        <w:t>łonka zespołu) raport trafia na maila a dostęp jak i możliwość jego wygenerowania należy tylko i wyłącznie do kierownika projektu.</w:t>
+        <w:t>(automatycznie) Przyjmując że projekt ma określony czas realizacji pod koniec wytworzonego projektu system umożliwia wygenerowanie raportu z danymi takimi jak (data rozpoczęcia - zakończenia, zespół wraz z podziałem członków na role jakie pełnili, czas jaki zajęła realizacja, wkład procentowy wykonanych zadań przez każdego członka zespołu) raport trafia na maila a dostęp jak i możliwość jego wygenerowania należy tylko i wyłącznie do kierownika projektu.</w:t>
       </w:r>
     </w:p>
     <w:p>
@@ -2481,14 +2380,7 @@
           <w:sz w:val="24"/>
           <w:szCs w:val="24"/>
         </w:rPr>
-        <w:t>administrator w każdym momencie może wygenerować raport ukazujący ile w systemie jest projektów które zostały zrealizowane or</w:t>
-      </w:r>
-      <w:r>
-        <w:rPr>
-          <w:sz w:val="24"/>
-          <w:szCs w:val="24"/>
-        </w:rPr>
-        <w:t xml:space="preserve">az które są w trakcie realizacji. </w:t>
+        <w:t xml:space="preserve">administrator w każdym momencie może wygenerować raport ukazujący ile w systemie jest projektów które zostały zrealizowane oraz które są w trakcie realizacji. </w:t>
       </w:r>
     </w:p>
     <w:p>
@@ -2631,42 +2523,28 @@
           <w:sz w:val="26"/>
           <w:szCs w:val="26"/>
         </w:rPr>
-        <w:t>kierownik projektu będzie miał możliwość wygenerowania w każdej c</w:t>
-      </w:r>
-      <w:r>
+        <w:t>kierownik projektu będzie miał możliwość wygenerowania w każdej chwili raportu, w którym będą informacje o tym ile każdy z członków zespołu wykonał zadań oraz które w danej chwili realizuje.</w:t>
+      </w:r>
+    </w:p>
+    <w:p>
+      <w:pPr>
+        <w:numPr>
+          <w:ilvl w:val="0"/>
+          <w:numId w:val="2"/>
+        </w:numPr>
+        <w:contextualSpacing/>
+        <w:jc w:val="both"/>
         <w:rPr>
           <w:sz w:val="26"/>
           <w:szCs w:val="26"/>
         </w:rPr>
-        <w:t>hwili raportu, w którym będą informacje o tym ile każdy z członków zespołu wykonał zadań oraz które w danej chwili realizuje.</w:t>
-      </w:r>
-    </w:p>
-    <w:p>
-      <w:pPr>
-        <w:numPr>
-          <w:ilvl w:val="0"/>
-          <w:numId w:val="2"/>
-        </w:numPr>
-        <w:contextualSpacing/>
-        <w:jc w:val="both"/>
+      </w:pPr>
+      <w:r>
         <w:rPr>
           <w:sz w:val="26"/>
           <w:szCs w:val="26"/>
         </w:rPr>
-      </w:pPr>
-      <w:r>
-        <w:rPr>
-          <w:sz w:val="26"/>
-          <w:szCs w:val="26"/>
-        </w:rPr>
-        <w:t>w każdej chwili, każdy z użytkowników systemu może uzyskać dostęp do dokumentacji oraz podręcznika użytkownika Systemu Zarządzania</w:t>
-      </w:r>
-      <w:r>
-        <w:rPr>
-          <w:sz w:val="26"/>
-          <w:szCs w:val="26"/>
-        </w:rPr>
-        <w:t xml:space="preserve"> Zadaniami</w:t>
+        <w:t>w każdej chwili, każdy z użytkowników systemu może uzyskać dostęp do dokumentacji oraz podręcznika użytkownika Systemu Zarządzania Zadaniami</w:t>
       </w:r>
     </w:p>
     <w:p>
@@ -2767,21 +2645,7 @@
           <w:sz w:val="24"/>
           <w:szCs w:val="24"/>
         </w:rPr>
-        <w:t>Moduły (tutaj trzeba to poprawić) będą łączyły się z bazą poprzez</w:t>
-      </w:r>
-      <w:r>
-        <w:rPr>
-          <w:sz w:val="24"/>
-          <w:szCs w:val="24"/>
-        </w:rPr>
-        <w:t xml:space="preserve"> interfejs DAO (Data Access Object), który będzie pełnił rolę scentralizowanego dostępu do bazy danych. Wpłynie to znacząco na minimalizację redundancji kodu walidującego wprowadzane dane do bazy danych, oraz zmniejszy ilość wątków jednocześnie utrzymujący</w:t>
-      </w:r>
-      <w:r>
-        <w:rPr>
-          <w:sz w:val="24"/>
-          <w:szCs w:val="24"/>
-        </w:rPr>
-        <w:t xml:space="preserve">ch  z nią połączenie. </w:t>
+        <w:t xml:space="preserve">Moduły (tutaj trzeba to poprawić) będą łączyły się z bazą poprzez interfejs DAO (Data Access Object), który będzie pełnił rolę scentralizowanego dostępu do bazy danych. Wpłynie to znacząco na minimalizację redundancji kodu walidującego wprowadzane dane do bazy danych, oraz zmniejszy ilość wątków jednocześnie utrzymujących  z nią połączenie. </w:t>
       </w:r>
       <w:r>
         <w:br w:type="page"/>
@@ -2932,14 +2796,7 @@
           <w:sz w:val="24"/>
           <w:szCs w:val="24"/>
         </w:rPr>
-        <w:t>zatwierd</w:t>
-      </w:r>
-      <w:r>
-        <w:rPr>
-          <w:sz w:val="24"/>
-          <w:szCs w:val="24"/>
-        </w:rPr>
-        <w:t>zanie i przechowywanie w bazie danych użytkowników (zgodnie z ustawą o ochronie danych osobowych),</w:t>
+        <w:t>zatwierdzanie i przechowywanie w bazie danych użytkowników (zgodnie z ustawą o ochronie danych osobowych),</w:t>
       </w:r>
     </w:p>
     <w:p>
@@ -3044,14 +2901,7 @@
           <w:sz w:val="24"/>
           <w:szCs w:val="24"/>
         </w:rPr>
-        <w:t>zmiana statusu zadań (wymag</w:t>
-      </w:r>
-      <w:r>
-        <w:rPr>
-          <w:sz w:val="24"/>
-          <w:szCs w:val="24"/>
-        </w:rPr>
-        <w:t>a zatwierdzenia przez kierownika zespołu),</w:t>
+        <w:t>zmiana statusu zadań (wymaga zatwierdzenia przez kierownika zespołu),</w:t>
       </w:r>
     </w:p>
     <w:p>
@@ -3306,14 +3156,7 @@
           <w:sz w:val="24"/>
           <w:szCs w:val="24"/>
         </w:rPr>
-        <w:t xml:space="preserve">podgląd prac nad projektem (widoczne tylko postępy, niewidoczne dane </w:t>
-      </w:r>
-      <w:r>
-        <w:rPr>
-          <w:sz w:val="24"/>
-          <w:szCs w:val="24"/>
-        </w:rPr>
-        <w:t>pracowników, którzy pracują nad konkretnym zadaniem),</w:t>
+        <w:t>podgląd prac nad projektem (widoczne tylko postępy, niewidoczne dane pracowników, którzy pracują nad konkretnym zadaniem),</w:t>
       </w:r>
     </w:p>
     <w:p>
@@ -3408,14 +3251,7 @@
           <w:sz w:val="24"/>
           <w:szCs w:val="24"/>
         </w:rPr>
-        <w:t>Aplikacja ma</w:t>
-      </w:r>
-      <w:r>
-        <w:rPr>
-          <w:sz w:val="24"/>
-          <w:szCs w:val="24"/>
-        </w:rPr>
-        <w:t xml:space="preserve"> mieć możliwość zalogowania się do systemu, oraz przypomnienia hasła na email w przypadku jego utraty.</w:t>
+        <w:t>Aplikacja ma mieć możliwość zalogowania się do systemu, oraz przypomnienia hasła na email w przypadku jego utraty.</w:t>
       </w:r>
     </w:p>
     <w:p>
@@ -3455,14 +3291,7 @@
           <w:sz w:val="24"/>
           <w:szCs w:val="24"/>
         </w:rPr>
-        <w:t>Administrator powi</w:t>
-      </w:r>
-      <w:r>
-        <w:rPr>
-          <w:sz w:val="24"/>
-          <w:szCs w:val="24"/>
-        </w:rPr>
-        <w:t>nien mieć możliwość na zobaczenie szczegółowych informacji o użytkowniku w tym dane o jego aktywności</w:t>
+        <w:t>Administrator powinien mieć możliwość na zobaczenie szczegółowych informacji o użytkowniku w tym dane o jego aktywności</w:t>
       </w:r>
     </w:p>
     <w:p>
@@ -3502,14 +3331,7 @@
           <w:sz w:val="24"/>
           <w:szCs w:val="24"/>
         </w:rPr>
-        <w:t>Kierownik zespołu powinien mieć możliwość tworzenia, edycji oraz usuwania z</w:t>
-      </w:r>
-      <w:r>
-        <w:rPr>
-          <w:sz w:val="24"/>
-          <w:szCs w:val="24"/>
-        </w:rPr>
-        <w:t>adań zespołu z każdym stadium</w:t>
+        <w:t>Kierownik zespołu powinien mieć możliwość tworzenia, edycji oraz usuwania zadań zespołu z każdym stadium</w:t>
       </w:r>
     </w:p>
     <w:p>
@@ -3549,14 +3371,7 @@
           <w:sz w:val="24"/>
           <w:szCs w:val="24"/>
         </w:rPr>
-        <w:t>Kierownik zespołu powinien mieć możliwość komunikacji z administratorem, członkami jego zespołu oraz klientami na spe</w:t>
-      </w:r>
-      <w:r>
-        <w:rPr>
-          <w:sz w:val="24"/>
-          <w:szCs w:val="24"/>
-        </w:rPr>
-        <w:t xml:space="preserve">cjalnych kanałach czatowych. </w:t>
+        <w:t xml:space="preserve">Kierownik zespołu powinien mieć możliwość komunikacji z administratorem, członkami jego zespołu oraz klientami na specjalnych kanałach czatowych. </w:t>
       </w:r>
     </w:p>
     <w:p>
@@ -3576,14 +3391,7 @@
           <w:sz w:val="24"/>
           <w:szCs w:val="24"/>
         </w:rPr>
-        <w:t>Użytkownik powinien mieć możliwość zobaczenie tablicy projektów do jakich jest przydzielony, oraz zobaczenie widoku szczegółowego projektu. Widok szczegółowy powinien zawierać informację o zaplanowanych zadaniach, obecnie wyko</w:t>
-      </w:r>
-      <w:r>
-        <w:rPr>
-          <w:sz w:val="24"/>
-          <w:szCs w:val="24"/>
-        </w:rPr>
-        <w:t>nywanych oraz już ukończonych.</w:t>
+        <w:t>Użytkownik powinien mieć możliwość zobaczenie tablicy projektów do jakich jest przydzielony, oraz zobaczenie widoku szczegółowego projektu. Widok szczegółowy powinien zawierać informację o zaplanowanych zadaniach, obecnie wykonywanych oraz już ukończonych.</w:t>
       </w:r>
     </w:p>
     <w:p>
@@ -3623,14 +3431,7 @@
           <w:sz w:val="24"/>
           <w:szCs w:val="24"/>
         </w:rPr>
-        <w:t>Użytkownik powinien mieć możliwość konwersacji z innymi członkami zespołu oraz</w:t>
-      </w:r>
-      <w:r>
-        <w:rPr>
-          <w:sz w:val="24"/>
-          <w:szCs w:val="24"/>
-        </w:rPr>
-        <w:t xml:space="preserve"> wszystkimi użytkownikami na chacie z wydzielonymi kanałami</w:t>
+        <w:t>Użytkownik powinien mieć możliwość konwersacji z innymi członkami zespołu oraz wszystkimi użytkownikami na chacie z wydzielonymi kanałami</w:t>
       </w:r>
     </w:p>
     <w:p>
@@ -4035,6 +3836,840 @@
           <w:szCs w:val="24"/>
         </w:rPr>
       </w:pPr>
+    </w:p>
+    <w:p>
+      <w:pPr>
+        <w:rPr>
+          <w:color w:val="FF0000"/>
+          <w:sz w:val="24"/>
+          <w:szCs w:val="24"/>
+        </w:rPr>
+      </w:pPr>
+      <w:r>
+        <w:rPr>
+          <w:color w:val="FF0000"/>
+          <w:sz w:val="24"/>
+          <w:szCs w:val="24"/>
+        </w:rPr>
+        <w:br w:type="page"/>
+      </w:r>
+    </w:p>
+    <w:p>
+      <w:pPr>
+        <w:ind w:left="-567"/>
+        <w:jc w:val="center"/>
+        <w:rPr>
+          <w:b/>
+          <w:color w:val="auto"/>
+          <w:sz w:val="36"/>
+          <w:szCs w:val="36"/>
+        </w:rPr>
+      </w:pPr>
+      <w:r>
+        <w:rPr>
+          <w:b/>
+          <w:color w:val="auto"/>
+          <w:sz w:val="36"/>
+          <w:szCs w:val="36"/>
+        </w:rPr>
+        <w:lastRenderedPageBreak/>
+        <w:t>13.Diagram przypadków użycia</w:t>
+      </w:r>
+    </w:p>
+    <w:p>
+      <w:pPr>
+        <w:ind w:left="-567"/>
+        <w:jc w:val="center"/>
+        <w:rPr>
+          <w:b/>
+          <w:color w:val="auto"/>
+          <w:sz w:val="36"/>
+          <w:szCs w:val="36"/>
+        </w:rPr>
+      </w:pPr>
+    </w:p>
+    <w:p>
+      <w:pPr>
+        <w:ind w:left="-567"/>
+        <w:jc w:val="center"/>
+        <w:rPr>
+          <w:color w:val="FF0000"/>
+          <w:sz w:val="24"/>
+          <w:szCs w:val="24"/>
+        </w:rPr>
+      </w:pPr>
+      <w:r>
+        <w:rPr>
+          <w:b/>
+          <w:noProof/>
+          <w:sz w:val="60"/>
+          <w:szCs w:val="60"/>
+          <w:lang w:val="pl-PL"/>
+        </w:rPr>
+        <w:drawing>
+          <wp:inline distT="0" distB="0" distL="0" distR="0">
+            <wp:extent cx="6551875" cy="6487795"/>
+            <wp:effectExtent l="0" t="0" r="1905" b="8255"/>
+            <wp:docPr id="8" name="Obraz 8" descr="C:\Users\student\AppData\Local\Microsoft\Windows\Temporary Internet Files\Content.Word\UseDiagram.png"/>
+            <wp:cNvGraphicFramePr>
+              <a:graphicFrameLocks xmlns:a="http://schemas.openxmlformats.org/drawingml/2006/main" noChangeAspect="1"/>
+            </wp:cNvGraphicFramePr>
+            <a:graphic xmlns:a="http://schemas.openxmlformats.org/drawingml/2006/main">
+              <a:graphicData uri="http://schemas.openxmlformats.org/drawingml/2006/picture">
+                <pic:pic xmlns:pic="http://schemas.openxmlformats.org/drawingml/2006/picture">
+                  <pic:nvPicPr>
+                    <pic:cNvPr id="0" name="Picture 3" descr="C:\Users\student\AppData\Local\Microsoft\Windows\Temporary Internet Files\Content.Word\UseDiagram.png"/>
+                    <pic:cNvPicPr>
+                      <a:picLocks noChangeAspect="1" noChangeArrowheads="1"/>
+                    </pic:cNvPicPr>
+                  </pic:nvPicPr>
+                  <pic:blipFill>
+                    <a:blip r:embed="rId12" cstate="print">
+                      <a:extLst>
+                        <a:ext uri="{28A0092B-C50C-407E-A947-70E740481C1C}">
+                          <a14:useLocalDpi xmlns:a14="http://schemas.microsoft.com/office/drawing/2010/main" val="0"/>
+                        </a:ext>
+                      </a:extLst>
+                    </a:blip>
+                    <a:srcRect/>
+                    <a:stretch>
+                      <a:fillRect/>
+                    </a:stretch>
+                  </pic:blipFill>
+                  <pic:spPr bwMode="auto">
+                    <a:xfrm>
+                      <a:off x="0" y="0"/>
+                      <a:ext cx="6565648" cy="6501434"/>
+                    </a:xfrm>
+                    <a:prstGeom prst="rect">
+                      <a:avLst/>
+                    </a:prstGeom>
+                    <a:noFill/>
+                    <a:ln>
+                      <a:noFill/>
+                    </a:ln>
+                  </pic:spPr>
+                </pic:pic>
+              </a:graphicData>
+            </a:graphic>
+          </wp:inline>
+        </w:drawing>
+      </w:r>
+    </w:p>
+    <w:p>
+      <w:pPr>
+        <w:rPr>
+          <w:color w:val="FF0000"/>
+          <w:sz w:val="24"/>
+          <w:szCs w:val="24"/>
+        </w:rPr>
+      </w:pPr>
+      <w:r>
+        <w:rPr>
+          <w:color w:val="FF0000"/>
+          <w:sz w:val="24"/>
+          <w:szCs w:val="24"/>
+        </w:rPr>
+        <w:br w:type="page"/>
+      </w:r>
+    </w:p>
+    <w:p>
+      <w:pPr>
+        <w:jc w:val="center"/>
+        <w:rPr>
+          <w:b/>
+          <w:color w:val="auto"/>
+          <w:sz w:val="36"/>
+          <w:szCs w:val="36"/>
+        </w:rPr>
+      </w:pPr>
+      <w:r>
+        <w:rPr>
+          <w:b/>
+          <w:color w:val="auto"/>
+          <w:sz w:val="36"/>
+          <w:szCs w:val="36"/>
+        </w:rPr>
+        <w:lastRenderedPageBreak/>
+        <w:t>14.Diagram aktywności</w:t>
+      </w:r>
+    </w:p>
+    <w:p>
+      <w:pPr>
+        <w:jc w:val="center"/>
+        <w:rPr>
+          <w:b/>
+          <w:color w:val="auto"/>
+          <w:sz w:val="36"/>
+          <w:szCs w:val="36"/>
+        </w:rPr>
+      </w:pPr>
+    </w:p>
+    <w:p>
+      <w:pPr>
+        <w:jc w:val="center"/>
+        <w:rPr>
+          <w:b/>
+          <w:color w:val="auto"/>
+          <w:sz w:val="36"/>
+          <w:szCs w:val="36"/>
+        </w:rPr>
+      </w:pPr>
+      <w:r>
+        <w:rPr>
+          <w:b/>
+          <w:noProof/>
+          <w:color w:val="auto"/>
+          <w:sz w:val="36"/>
+          <w:szCs w:val="36"/>
+          <w:lang w:val="pl-PL"/>
+        </w:rPr>
+        <w:drawing>
+          <wp:inline distT="0" distB="0" distL="0" distR="0">
+            <wp:extent cx="4730750" cy="8213725"/>
+            <wp:effectExtent l="0" t="0" r="0" b="0"/>
+            <wp:docPr id="20" name="Obraz 20" descr="C:\Users\student\AppData\Local\Microsoft\Windows\Temporary Internet Files\Content.Word\ActivityDiagram.png"/>
+            <wp:cNvGraphicFramePr>
+              <a:graphicFrameLocks xmlns:a="http://schemas.openxmlformats.org/drawingml/2006/main" noChangeAspect="1"/>
+            </wp:cNvGraphicFramePr>
+            <a:graphic xmlns:a="http://schemas.openxmlformats.org/drawingml/2006/main">
+              <a:graphicData uri="http://schemas.openxmlformats.org/drawingml/2006/picture">
+                <pic:pic xmlns:pic="http://schemas.openxmlformats.org/drawingml/2006/picture">
+                  <pic:nvPicPr>
+                    <pic:cNvPr id="0" name="Picture 20" descr="C:\Users\student\AppData\Local\Microsoft\Windows\Temporary Internet Files\Content.Word\ActivityDiagram.png"/>
+                    <pic:cNvPicPr>
+                      <a:picLocks noChangeAspect="1" noChangeArrowheads="1"/>
+                    </pic:cNvPicPr>
+                  </pic:nvPicPr>
+                  <pic:blipFill>
+                    <a:blip r:embed="rId13">
+                      <a:extLst>
+                        <a:ext uri="{28A0092B-C50C-407E-A947-70E740481C1C}">
+                          <a14:useLocalDpi xmlns:a14="http://schemas.microsoft.com/office/drawing/2010/main" val="0"/>
+                        </a:ext>
+                      </a:extLst>
+                    </a:blip>
+                    <a:srcRect/>
+                    <a:stretch>
+                      <a:fillRect/>
+                    </a:stretch>
+                  </pic:blipFill>
+                  <pic:spPr bwMode="auto">
+                    <a:xfrm>
+                      <a:off x="0" y="0"/>
+                      <a:ext cx="4730750" cy="8213725"/>
+                    </a:xfrm>
+                    <a:prstGeom prst="rect">
+                      <a:avLst/>
+                    </a:prstGeom>
+                    <a:noFill/>
+                    <a:ln>
+                      <a:noFill/>
+                    </a:ln>
+                  </pic:spPr>
+                </pic:pic>
+              </a:graphicData>
+            </a:graphic>
+          </wp:inline>
+        </w:drawing>
+      </w:r>
+    </w:p>
+    <w:p>
+      <w:pPr>
+        <w:jc w:val="center"/>
+        <w:rPr>
+          <w:b/>
+          <w:color w:val="auto"/>
+          <w:sz w:val="36"/>
+          <w:szCs w:val="36"/>
+        </w:rPr>
+      </w:pPr>
+      <w:r>
+        <w:rPr>
+          <w:b/>
+          <w:color w:val="auto"/>
+          <w:sz w:val="36"/>
+          <w:szCs w:val="36"/>
+        </w:rPr>
+        <w:lastRenderedPageBreak/>
+        <w:t>15.Diagram sekwencji</w:t>
+      </w:r>
+    </w:p>
+    <w:p>
+      <w:pPr>
+        <w:jc w:val="center"/>
+        <w:rPr>
+          <w:b/>
+          <w:color w:val="auto"/>
+          <w:sz w:val="36"/>
+          <w:szCs w:val="36"/>
+        </w:rPr>
+      </w:pPr>
+    </w:p>
+    <w:p>
+      <w:pPr>
+        <w:ind w:left="-1418"/>
+        <w:rPr>
+          <w:b/>
+          <w:color w:val="auto"/>
+          <w:sz w:val="36"/>
+          <w:szCs w:val="36"/>
+        </w:rPr>
+      </w:pPr>
+      <w:r>
+        <w:rPr>
+          <w:b/>
+          <w:noProof/>
+          <w:color w:val="auto"/>
+          <w:sz w:val="36"/>
+          <w:szCs w:val="36"/>
+          <w:lang w:val="pl-PL"/>
+        </w:rPr>
+        <w:drawing>
+          <wp:inline distT="0" distB="0" distL="0" distR="0">
+            <wp:extent cx="7352715" cy="3339548"/>
+            <wp:effectExtent l="0" t="0" r="635" b="0"/>
+            <wp:docPr id="11" name="Obraz 11" descr="C:\Users\student\Desktop\DS1.png"/>
+            <wp:cNvGraphicFramePr>
+              <a:graphicFrameLocks xmlns:a="http://schemas.openxmlformats.org/drawingml/2006/main" noChangeAspect="1"/>
+            </wp:cNvGraphicFramePr>
+            <a:graphic xmlns:a="http://schemas.openxmlformats.org/drawingml/2006/main">
+              <a:graphicData uri="http://schemas.openxmlformats.org/drawingml/2006/picture">
+                <pic:pic xmlns:pic="http://schemas.openxmlformats.org/drawingml/2006/picture">
+                  <pic:nvPicPr>
+                    <pic:cNvPr id="0" name="Picture 23" descr="C:\Users\student\Desktop\DS1.png"/>
+                    <pic:cNvPicPr>
+                      <a:picLocks noChangeAspect="1" noChangeArrowheads="1"/>
+                    </pic:cNvPicPr>
+                  </pic:nvPicPr>
+                  <pic:blipFill>
+                    <a:blip r:embed="rId14">
+                      <a:extLst>
+                        <a:ext uri="{28A0092B-C50C-407E-A947-70E740481C1C}">
+                          <a14:useLocalDpi xmlns:a14="http://schemas.microsoft.com/office/drawing/2010/main" val="0"/>
+                        </a:ext>
+                      </a:extLst>
+                    </a:blip>
+                    <a:srcRect/>
+                    <a:stretch>
+                      <a:fillRect/>
+                    </a:stretch>
+                  </pic:blipFill>
+                  <pic:spPr bwMode="auto">
+                    <a:xfrm>
+                      <a:off x="0" y="0"/>
+                      <a:ext cx="7390819" cy="3356854"/>
+                    </a:xfrm>
+                    <a:prstGeom prst="rect">
+                      <a:avLst/>
+                    </a:prstGeom>
+                    <a:noFill/>
+                    <a:ln>
+                      <a:noFill/>
+                    </a:ln>
+                  </pic:spPr>
+                </pic:pic>
+              </a:graphicData>
+            </a:graphic>
+          </wp:inline>
+        </w:drawing>
+      </w:r>
+    </w:p>
+    <w:p>
+      <w:pPr>
+        <w:ind w:left="-1276"/>
+        <w:rPr>
+          <w:b/>
+          <w:color w:val="auto"/>
+          <w:sz w:val="36"/>
+          <w:szCs w:val="36"/>
+        </w:rPr>
+      </w:pPr>
+      <w:r>
+        <w:rPr>
+          <w:b/>
+          <w:noProof/>
+          <w:color w:val="auto"/>
+          <w:sz w:val="36"/>
+          <w:szCs w:val="36"/>
+          <w:lang w:val="pl-PL"/>
+        </w:rPr>
+        <w:drawing>
+          <wp:inline distT="0" distB="0" distL="0" distR="0">
+            <wp:extent cx="7239138" cy="2560320"/>
+            <wp:effectExtent l="0" t="0" r="0" b="0"/>
+            <wp:docPr id="12" name="Obraz 12" descr="C:\Users\student\Desktop\DS2.png"/>
+            <wp:cNvGraphicFramePr>
+              <a:graphicFrameLocks xmlns:a="http://schemas.openxmlformats.org/drawingml/2006/main" noChangeAspect="1"/>
+            </wp:cNvGraphicFramePr>
+            <a:graphic xmlns:a="http://schemas.openxmlformats.org/drawingml/2006/main">
+              <a:graphicData uri="http://schemas.openxmlformats.org/drawingml/2006/picture">
+                <pic:pic xmlns:pic="http://schemas.openxmlformats.org/drawingml/2006/picture">
+                  <pic:nvPicPr>
+                    <pic:cNvPr id="0" name="Picture 24" descr="C:\Users\student\Desktop\DS2.png"/>
+                    <pic:cNvPicPr>
+                      <a:picLocks noChangeAspect="1" noChangeArrowheads="1"/>
+                    </pic:cNvPicPr>
+                  </pic:nvPicPr>
+                  <pic:blipFill>
+                    <a:blip r:embed="rId15">
+                      <a:extLst>
+                        <a:ext uri="{28A0092B-C50C-407E-A947-70E740481C1C}">
+                          <a14:useLocalDpi xmlns:a14="http://schemas.microsoft.com/office/drawing/2010/main" val="0"/>
+                        </a:ext>
+                      </a:extLst>
+                    </a:blip>
+                    <a:srcRect/>
+                    <a:stretch>
+                      <a:fillRect/>
+                    </a:stretch>
+                  </pic:blipFill>
+                  <pic:spPr bwMode="auto">
+                    <a:xfrm>
+                      <a:off x="0" y="0"/>
+                      <a:ext cx="7313332" cy="2586561"/>
+                    </a:xfrm>
+                    <a:prstGeom prst="rect">
+                      <a:avLst/>
+                    </a:prstGeom>
+                    <a:noFill/>
+                    <a:ln>
+                      <a:noFill/>
+                    </a:ln>
+                  </pic:spPr>
+                </pic:pic>
+              </a:graphicData>
+            </a:graphic>
+          </wp:inline>
+        </w:drawing>
+      </w:r>
+    </w:p>
+    <w:p>
+      <w:pPr>
+        <w:ind w:left="-1276"/>
+        <w:rPr>
+          <w:b/>
+          <w:color w:val="auto"/>
+          <w:sz w:val="36"/>
+          <w:szCs w:val="36"/>
+        </w:rPr>
+      </w:pPr>
+      <w:r>
+        <w:rPr>
+          <w:b/>
+          <w:noProof/>
+          <w:color w:val="auto"/>
+          <w:sz w:val="36"/>
+          <w:szCs w:val="36"/>
+          <w:lang w:val="pl-PL"/>
+        </w:rPr>
+        <w:lastRenderedPageBreak/>
+        <w:drawing>
+          <wp:inline distT="0" distB="0" distL="0" distR="0">
+            <wp:extent cx="7219784" cy="4742988"/>
+            <wp:effectExtent l="0" t="0" r="635" b="635"/>
+            <wp:docPr id="13" name="Obraz 13" descr="C:\Users\student\Desktop\ds3.png"/>
+            <wp:cNvGraphicFramePr>
+              <a:graphicFrameLocks xmlns:a="http://schemas.openxmlformats.org/drawingml/2006/main" noChangeAspect="1"/>
+            </wp:cNvGraphicFramePr>
+            <a:graphic xmlns:a="http://schemas.openxmlformats.org/drawingml/2006/main">
+              <a:graphicData uri="http://schemas.openxmlformats.org/drawingml/2006/picture">
+                <pic:pic xmlns:pic="http://schemas.openxmlformats.org/drawingml/2006/picture">
+                  <pic:nvPicPr>
+                    <pic:cNvPr id="0" name="Picture 25" descr="C:\Users\student\Desktop\ds3.png"/>
+                    <pic:cNvPicPr>
+                      <a:picLocks noChangeAspect="1" noChangeArrowheads="1"/>
+                    </pic:cNvPicPr>
+                  </pic:nvPicPr>
+                  <pic:blipFill>
+                    <a:blip r:embed="rId16">
+                      <a:extLst>
+                        <a:ext uri="{28A0092B-C50C-407E-A947-70E740481C1C}">
+                          <a14:useLocalDpi xmlns:a14="http://schemas.microsoft.com/office/drawing/2010/main" val="0"/>
+                        </a:ext>
+                      </a:extLst>
+                    </a:blip>
+                    <a:srcRect/>
+                    <a:stretch>
+                      <a:fillRect/>
+                    </a:stretch>
+                  </pic:blipFill>
+                  <pic:spPr bwMode="auto">
+                    <a:xfrm>
+                      <a:off x="0" y="0"/>
+                      <a:ext cx="7250939" cy="4763455"/>
+                    </a:xfrm>
+                    <a:prstGeom prst="rect">
+                      <a:avLst/>
+                    </a:prstGeom>
+                    <a:noFill/>
+                    <a:ln>
+                      <a:noFill/>
+                    </a:ln>
+                  </pic:spPr>
+                </pic:pic>
+              </a:graphicData>
+            </a:graphic>
+          </wp:inline>
+        </w:drawing>
+      </w:r>
+    </w:p>
+    <w:p>
+      <w:pPr>
+        <w:ind w:left="-1276"/>
+        <w:rPr>
+          <w:b/>
+          <w:color w:val="auto"/>
+          <w:sz w:val="36"/>
+          <w:szCs w:val="36"/>
+        </w:rPr>
+      </w:pPr>
+    </w:p>
+    <w:p>
+      <w:pPr>
+        <w:ind w:left="-1276"/>
+        <w:rPr>
+          <w:b/>
+          <w:color w:val="auto"/>
+          <w:sz w:val="36"/>
+          <w:szCs w:val="36"/>
+        </w:rPr>
+      </w:pPr>
+    </w:p>
+    <w:p>
+      <w:pPr>
+        <w:ind w:left="-1276" w:right="-1177"/>
+        <w:jc w:val="center"/>
+        <w:rPr>
+          <w:color w:val="FF0000"/>
+          <w:sz w:val="24"/>
+          <w:szCs w:val="24"/>
+        </w:rPr>
+      </w:pPr>
+      <w:r>
+        <w:rPr>
+          <w:noProof/>
+          <w:color w:val="FF0000"/>
+          <w:sz w:val="24"/>
+          <w:szCs w:val="24"/>
+          <w:lang w:val="pl-PL"/>
+        </w:rPr>
+        <w:lastRenderedPageBreak/>
+        <w:drawing>
+          <wp:inline distT="0" distB="0" distL="0" distR="0">
+            <wp:extent cx="7251590" cy="5788868"/>
+            <wp:effectExtent l="0" t="0" r="6985" b="2540"/>
+            <wp:docPr id="14" name="Obraz 14" descr="C:\Users\student\Desktop\ds4.png"/>
+            <wp:cNvGraphicFramePr>
+              <a:graphicFrameLocks xmlns:a="http://schemas.openxmlformats.org/drawingml/2006/main" noChangeAspect="1"/>
+            </wp:cNvGraphicFramePr>
+            <a:graphic xmlns:a="http://schemas.openxmlformats.org/drawingml/2006/main">
+              <a:graphicData uri="http://schemas.openxmlformats.org/drawingml/2006/picture">
+                <pic:pic xmlns:pic="http://schemas.openxmlformats.org/drawingml/2006/picture">
+                  <pic:nvPicPr>
+                    <pic:cNvPr id="0" name="Picture 26" descr="C:\Users\student\Desktop\ds4.png"/>
+                    <pic:cNvPicPr>
+                      <a:picLocks noChangeAspect="1" noChangeArrowheads="1"/>
+                    </pic:cNvPicPr>
+                  </pic:nvPicPr>
+                  <pic:blipFill>
+                    <a:blip r:embed="rId17" cstate="print">
+                      <a:extLst>
+                        <a:ext uri="{28A0092B-C50C-407E-A947-70E740481C1C}">
+                          <a14:useLocalDpi xmlns:a14="http://schemas.microsoft.com/office/drawing/2010/main" val="0"/>
+                        </a:ext>
+                      </a:extLst>
+                    </a:blip>
+                    <a:srcRect/>
+                    <a:stretch>
+                      <a:fillRect/>
+                    </a:stretch>
+                  </pic:blipFill>
+                  <pic:spPr bwMode="auto">
+                    <a:xfrm>
+                      <a:off x="0" y="0"/>
+                      <a:ext cx="7267548" cy="5801607"/>
+                    </a:xfrm>
+                    <a:prstGeom prst="rect">
+                      <a:avLst/>
+                    </a:prstGeom>
+                    <a:noFill/>
+                    <a:ln>
+                      <a:noFill/>
+                    </a:ln>
+                  </pic:spPr>
+                </pic:pic>
+              </a:graphicData>
+            </a:graphic>
+          </wp:inline>
+        </w:drawing>
+      </w:r>
+    </w:p>
+    <w:p>
+      <w:pPr>
+        <w:ind w:left="-1276" w:right="-1177"/>
+        <w:jc w:val="center"/>
+        <w:rPr>
+          <w:color w:val="FF0000"/>
+          <w:sz w:val="24"/>
+          <w:szCs w:val="24"/>
+        </w:rPr>
+      </w:pPr>
+    </w:p>
+    <w:p>
+      <w:pPr>
+        <w:ind w:left="-1276" w:right="-1177"/>
+        <w:jc w:val="center"/>
+        <w:rPr>
+          <w:color w:val="FF0000"/>
+          <w:sz w:val="24"/>
+          <w:szCs w:val="24"/>
+        </w:rPr>
+      </w:pPr>
+      <w:r>
+        <w:rPr>
+          <w:noProof/>
+          <w:color w:val="FF0000"/>
+          <w:sz w:val="24"/>
+          <w:szCs w:val="24"/>
+          <w:lang w:val="pl-PL"/>
+        </w:rPr>
+        <w:lastRenderedPageBreak/>
+        <w:drawing>
+          <wp:inline distT="0" distB="0" distL="0" distR="0">
+            <wp:extent cx="7134012" cy="8293210"/>
+            <wp:effectExtent l="0" t="0" r="0" b="0"/>
+            <wp:docPr id="15" name="Obraz 15" descr="C:\Users\student\Desktop\ds5.png"/>
+            <wp:cNvGraphicFramePr>
+              <a:graphicFrameLocks xmlns:a="http://schemas.openxmlformats.org/drawingml/2006/main" noChangeAspect="1"/>
+            </wp:cNvGraphicFramePr>
+            <a:graphic xmlns:a="http://schemas.openxmlformats.org/drawingml/2006/main">
+              <a:graphicData uri="http://schemas.openxmlformats.org/drawingml/2006/picture">
+                <pic:pic xmlns:pic="http://schemas.openxmlformats.org/drawingml/2006/picture">
+                  <pic:nvPicPr>
+                    <pic:cNvPr id="0" name="Picture 27" descr="C:\Users\student\Desktop\ds5.png"/>
+                    <pic:cNvPicPr>
+                      <a:picLocks noChangeAspect="1" noChangeArrowheads="1"/>
+                    </pic:cNvPicPr>
+                  </pic:nvPicPr>
+                  <pic:blipFill>
+                    <a:blip r:embed="rId18">
+                      <a:extLst>
+                        <a:ext uri="{28A0092B-C50C-407E-A947-70E740481C1C}">
+                          <a14:useLocalDpi xmlns:a14="http://schemas.microsoft.com/office/drawing/2010/main" val="0"/>
+                        </a:ext>
+                      </a:extLst>
+                    </a:blip>
+                    <a:srcRect/>
+                    <a:stretch>
+                      <a:fillRect/>
+                    </a:stretch>
+                  </pic:blipFill>
+                  <pic:spPr bwMode="auto">
+                    <a:xfrm>
+                      <a:off x="0" y="0"/>
+                      <a:ext cx="7149838" cy="8311607"/>
+                    </a:xfrm>
+                    <a:prstGeom prst="rect">
+                      <a:avLst/>
+                    </a:prstGeom>
+                    <a:noFill/>
+                    <a:ln>
+                      <a:noFill/>
+                    </a:ln>
+                  </pic:spPr>
+                </pic:pic>
+              </a:graphicData>
+            </a:graphic>
+          </wp:inline>
+        </w:drawing>
+      </w:r>
+    </w:p>
+    <w:p>
+      <w:pPr>
+        <w:ind w:left="-1276" w:right="-1177"/>
+        <w:jc w:val="center"/>
+        <w:rPr>
+          <w:color w:val="FF0000"/>
+          <w:sz w:val="24"/>
+          <w:szCs w:val="24"/>
+        </w:rPr>
+      </w:pPr>
+    </w:p>
+    <w:p>
+      <w:pPr>
+        <w:ind w:left="-1276" w:right="-1177"/>
+        <w:jc w:val="center"/>
+        <w:rPr>
+          <w:color w:val="FF0000"/>
+          <w:sz w:val="24"/>
+          <w:szCs w:val="24"/>
+        </w:rPr>
+      </w:pPr>
+      <w:r>
+        <w:rPr>
+          <w:noProof/>
+          <w:color w:val="FF0000"/>
+          <w:sz w:val="24"/>
+          <w:szCs w:val="24"/>
+          <w:lang w:val="pl-PL"/>
+        </w:rPr>
+        <w:lastRenderedPageBreak/>
+        <w:drawing>
+          <wp:inline distT="0" distB="0" distL="0" distR="0">
+            <wp:extent cx="6941406" cy="9518894"/>
+            <wp:effectExtent l="0" t="0" r="0" b="6350"/>
+            <wp:docPr id="16" name="Obraz 16" descr="C:\Users\student\Desktop\ds6.png"/>
+            <wp:cNvGraphicFramePr>
+              <a:graphicFrameLocks xmlns:a="http://schemas.openxmlformats.org/drawingml/2006/main" noChangeAspect="1"/>
+            </wp:cNvGraphicFramePr>
+            <a:graphic xmlns:a="http://schemas.openxmlformats.org/drawingml/2006/main">
+              <a:graphicData uri="http://schemas.openxmlformats.org/drawingml/2006/picture">
+                <pic:pic xmlns:pic="http://schemas.openxmlformats.org/drawingml/2006/picture">
+                  <pic:nvPicPr>
+                    <pic:cNvPr id="0" name="Picture 28" descr="C:\Users\student\Desktop\ds6.png"/>
+                    <pic:cNvPicPr>
+                      <a:picLocks noChangeAspect="1" noChangeArrowheads="1"/>
+                    </pic:cNvPicPr>
+                  </pic:nvPicPr>
+                  <pic:blipFill>
+                    <a:blip r:embed="rId19">
+                      <a:extLst>
+                        <a:ext uri="{28A0092B-C50C-407E-A947-70E740481C1C}">
+                          <a14:useLocalDpi xmlns:a14="http://schemas.microsoft.com/office/drawing/2010/main" val="0"/>
+                        </a:ext>
+                      </a:extLst>
+                    </a:blip>
+                    <a:srcRect/>
+                    <a:stretch>
+                      <a:fillRect/>
+                    </a:stretch>
+                  </pic:blipFill>
+                  <pic:spPr bwMode="auto">
+                    <a:xfrm>
+                      <a:off x="0" y="0"/>
+                      <a:ext cx="6947395" cy="9527107"/>
+                    </a:xfrm>
+                    <a:prstGeom prst="rect">
+                      <a:avLst/>
+                    </a:prstGeom>
+                    <a:noFill/>
+                    <a:ln>
+                      <a:noFill/>
+                    </a:ln>
+                  </pic:spPr>
+                </pic:pic>
+              </a:graphicData>
+            </a:graphic>
+          </wp:inline>
+        </w:drawing>
+      </w:r>
+    </w:p>
+    <w:p>
+      <w:pPr>
+        <w:ind w:left="-1276" w:right="-1177"/>
+        <w:jc w:val="center"/>
+        <w:rPr>
+          <w:b/>
+          <w:color w:val="auto"/>
+          <w:sz w:val="36"/>
+          <w:szCs w:val="36"/>
+        </w:rPr>
+      </w:pPr>
+      <w:r>
+        <w:rPr>
+          <w:b/>
+          <w:color w:val="auto"/>
+          <w:sz w:val="36"/>
+          <w:szCs w:val="36"/>
+        </w:rPr>
+        <w:lastRenderedPageBreak/>
+        <w:t>16.Diagram ERD</w:t>
+      </w:r>
+    </w:p>
+    <w:p>
+      <w:pPr>
+        <w:ind w:left="-1276" w:right="-1177"/>
+        <w:jc w:val="center"/>
+        <w:rPr>
+          <w:b/>
+          <w:color w:val="auto"/>
+          <w:sz w:val="36"/>
+          <w:szCs w:val="36"/>
+        </w:rPr>
+      </w:pPr>
+    </w:p>
+    <w:p>
+      <w:pPr>
+        <w:ind w:left="-1276" w:right="-1177"/>
+        <w:jc w:val="center"/>
+        <w:rPr>
+          <w:b/>
+          <w:color w:val="auto"/>
+          <w:sz w:val="36"/>
+          <w:szCs w:val="36"/>
+        </w:rPr>
+      </w:pPr>
+      <w:r>
+        <w:rPr>
+          <w:b/>
+          <w:noProof/>
+          <w:color w:val="auto"/>
+          <w:sz w:val="36"/>
+          <w:szCs w:val="36"/>
+          <w:lang w:val="pl-PL"/>
+        </w:rPr>
+        <w:drawing>
+          <wp:inline distT="0" distB="0" distL="0" distR="0">
+            <wp:extent cx="5518150" cy="5009515"/>
+            <wp:effectExtent l="0" t="0" r="6350" b="635"/>
+            <wp:docPr id="9" name="Obraz 9" descr="C:\Users\student\Desktop\ERD.png"/>
+            <wp:cNvGraphicFramePr>
+              <a:graphicFrameLocks xmlns:a="http://schemas.openxmlformats.org/drawingml/2006/main" noChangeAspect="1"/>
+            </wp:cNvGraphicFramePr>
+            <a:graphic xmlns:a="http://schemas.openxmlformats.org/drawingml/2006/main">
+              <a:graphicData uri="http://schemas.openxmlformats.org/drawingml/2006/picture">
+                <pic:pic xmlns:pic="http://schemas.openxmlformats.org/drawingml/2006/picture">
+                  <pic:nvPicPr>
+                    <pic:cNvPr id="0" name="Picture 1" descr="C:\Users\student\Desktop\ERD.png"/>
+                    <pic:cNvPicPr>
+                      <a:picLocks noChangeAspect="1" noChangeArrowheads="1"/>
+                    </pic:cNvPicPr>
+                  </pic:nvPicPr>
+                  <pic:blipFill>
+                    <a:blip r:embed="rId20">
+                      <a:extLst>
+                        <a:ext uri="{28A0092B-C50C-407E-A947-70E740481C1C}">
+                          <a14:useLocalDpi xmlns:a14="http://schemas.microsoft.com/office/drawing/2010/main" val="0"/>
+                        </a:ext>
+                      </a:extLst>
+                    </a:blip>
+                    <a:srcRect/>
+                    <a:stretch>
+                      <a:fillRect/>
+                    </a:stretch>
+                  </pic:blipFill>
+                  <pic:spPr bwMode="auto">
+                    <a:xfrm>
+                      <a:off x="0" y="0"/>
+                      <a:ext cx="5518150" cy="5009515"/>
+                    </a:xfrm>
+                    <a:prstGeom prst="rect">
+                      <a:avLst/>
+                    </a:prstGeom>
+                    <a:noFill/>
+                    <a:ln>
+                      <a:noFill/>
+                    </a:ln>
+                  </pic:spPr>
+                </pic:pic>
+              </a:graphicData>
+            </a:graphic>
+          </wp:inline>
+        </w:drawing>
+      </w:r>
+      <w:bookmarkStart w:id="1" w:name="_GoBack"/>
+      <w:bookmarkEnd w:id="1"/>
     </w:p>
     <w:sectPr>
       <w:pgSz w:w="11909" w:h="16834"/>

</xml_diff>